<commit_message>
Add section suffelling needed?
</commit_message>
<xml_diff>
--- a/Report.docx
+++ b/Report.docx
@@ -1174,7 +1174,6 @@
         <w:bidi/>
         <w:jc w:val="lowKashida"/>
         <w:rPr>
-          <w:rFonts w:hint="cs"/>
           <w:rtl/>
           <w:lang w:bidi="fa-IR"/>
         </w:rPr>
@@ -1243,7 +1242,6 @@
         <w:bidi/>
         <w:jc w:val="lowKashida"/>
         <w:rPr>
-          <w:rFonts w:hint="cs"/>
           <w:rtl/>
           <w:lang w:bidi="fa-IR"/>
         </w:rPr>
@@ -1300,17 +1298,7 @@
           <w:rtl/>
           <w:lang w:bidi="fa-IR"/>
         </w:rPr>
-        <w:t xml:space="preserve"> و برای ویژگی‌ها با مقیاس بزرگ نیاز است که از گام‌های بلند استفاده شود اما برای سایر ویژگی‌ها باید از گام کوچک‌تر استفاده کرد. در نتیجه یا دقت مناسب را به سبب لطمه خوردن به ویژگی‌ها با مقیاس کم آسیب خواهد دید و یا آنکه مجبور به صرف زمان زیاد خواهیم بود تا تمام ویژگی‌ها به مقادیر مناسب خود برسند.</w:t>
-      </w:r>
-      <w:bookmarkStart w:id="0" w:name="_GoBack"/>
-      <w:bookmarkEnd w:id="0"/>
-      <w:r>
-        <w:rPr>
-          <w:rFonts w:hint="cs"/>
-          <w:rtl/>
-          <w:lang w:bidi="fa-IR"/>
-        </w:rPr>
-        <w:t xml:space="preserve"> </w:t>
+        <w:t xml:space="preserve"> و برای ویژگی‌ها با مقیاس بزرگ نیاز است که از گام‌های بلند استفاده شود اما برای سایر ویژگی‌ها باید از گام کوچک‌تر استفاده کرد. در نتیجه یا دقت مناسب را به سبب لطمه خوردن به ویژگی‌ها با مقیاس کم آسیب خواهد دید و یا آنکه مجبور به صرف زمان زیاد خواهیم بود تا تمام ویژگی‌ها به مقادیر مناسب خود برسند. </w:t>
       </w:r>
       <w:r>
         <w:rPr>
@@ -1446,7 +1434,6 @@
         <w:bidi/>
         <w:jc w:val="lowKashida"/>
         <w:rPr>
-          <w:rFonts w:hint="cs"/>
           <w:rtl/>
           <w:lang w:bidi="fa-IR"/>
         </w:rPr>
@@ -1661,7 +1648,6 @@
         <w:bidi/>
         <w:jc w:val="lowKashida"/>
         <w:rPr>
-          <w:rFonts w:hint="cs"/>
           <w:rtl/>
           <w:lang w:bidi="fa-IR"/>
         </w:rPr>
@@ -1807,12 +1793,85 @@
           <w:rFonts w:ascii="IRANSansX Bold" w:hAnsi="IRANSansX Bold" w:cs="IRANSansX Bold"/>
         </w:rPr>
       </w:pPr>
+    </w:p>
+    <w:p>
+      <w:pPr>
+        <w:bidi/>
+        <w:jc w:val="lowKashida"/>
+        <w:rPr>
+          <w:rFonts w:ascii="IRANSansX Bold" w:hAnsi="IRANSansX Bold" w:cs="IRANSansX Bold"/>
+        </w:rPr>
+      </w:pPr>
+    </w:p>
+    <w:p>
+      <w:pPr>
+        <w:bidi/>
+        <w:jc w:val="lowKashida"/>
+        <w:rPr>
+          <w:rFonts w:ascii="IRANSansX Bold" w:hAnsi="IRANSansX Bold" w:cs="IRANSansX Bold"/>
+        </w:rPr>
+      </w:pPr>
+    </w:p>
+    <w:p>
+      <w:pPr>
+        <w:bidi/>
+        <w:jc w:val="lowKashida"/>
+        <w:rPr>
+          <w:rFonts w:ascii="IRANSansX Bold" w:hAnsi="IRANSansX Bold" w:cs="IRANSansX Bold"/>
+        </w:rPr>
+      </w:pPr>
+    </w:p>
+    <w:p>
+      <w:pPr>
+        <w:bidi/>
+        <w:jc w:val="lowKashida"/>
+        <w:rPr>
+          <w:rFonts w:ascii="IRANSansX Bold" w:hAnsi="IRANSansX Bold" w:cs="IRANSansX Bold"/>
+        </w:rPr>
+      </w:pPr>
+    </w:p>
+    <w:p>
+      <w:pPr>
+        <w:bidi/>
+        <w:jc w:val="lowKashida"/>
+        <w:rPr>
+          <w:rFonts w:ascii="IRANSansX Bold" w:hAnsi="IRANSansX Bold" w:cs="IRANSansX Bold"/>
+        </w:rPr>
+      </w:pPr>
+    </w:p>
+    <w:p>
+      <w:pPr>
+        <w:bidi/>
+        <w:jc w:val="lowKashida"/>
+        <w:rPr>
+          <w:rFonts w:ascii="IRANSansX Bold" w:hAnsi="IRANSansX Bold" w:cs="IRANSansX Bold"/>
+        </w:rPr>
+      </w:pPr>
+    </w:p>
+    <w:p>
+      <w:pPr>
+        <w:bidi/>
+        <w:jc w:val="lowKashida"/>
+        <w:rPr>
+          <w:rFonts w:ascii="IRANSansX Bold" w:hAnsi="IRANSansX Bold" w:cs="IRANSansX Bold"/>
+        </w:rPr>
+      </w:pPr>
+    </w:p>
+    <w:p>
+      <w:pPr>
+        <w:bidi/>
+        <w:jc w:val="lowKashida"/>
+        <w:rPr>
+          <w:rFonts w:ascii="IRANSansX Bold" w:hAnsi="IRANSansX Bold" w:cs="IRANSansX Bold"/>
+        </w:rPr>
+      </w:pPr>
       <w:r>
         <w:rPr>
           <w:rFonts w:ascii="IRANSansX Bold" w:hAnsi="IRANSansX Bold" w:cs="IRANSansX Bold"/>
           <w:noProof/>
           <w:rtl/>
         </w:rPr>
+        <w:lastRenderedPageBreak/>
         <w:drawing>
           <wp:inline distT="0" distB="0" distL="0" distR="0" wp14:anchorId="09B12795" wp14:editId="78B2C39C">
             <wp:extent cx="5943600" cy="3233420"/>
@@ -1850,6 +1909,447 @@
         </w:drawing>
       </w:r>
     </w:p>
+    <w:p>
+      <w:pPr>
+        <w:bidi/>
+        <w:rPr>
+          <w:rFonts w:ascii="IRANSansX Bold" w:hAnsi="IRANSansX Bold" w:cs="IRANSansX Bold"/>
+        </w:rPr>
+      </w:pPr>
+    </w:p>
+    <w:p>
+      <w:pPr>
+        <w:bidi/>
+        <w:rPr>
+          <w:rFonts w:ascii="IRANSansX Bold" w:hAnsi="IRANSansX Bold" w:cs="IRANSansX Bold"/>
+        </w:rPr>
+      </w:pPr>
+    </w:p>
+    <w:p>
+      <w:pPr>
+        <w:bidi/>
+        <w:rPr>
+          <w:rFonts w:ascii="IRANSansX Bold" w:hAnsi="IRANSansX Bold" w:cs="IRANSansX Bold"/>
+        </w:rPr>
+      </w:pPr>
+    </w:p>
+    <w:p>
+      <w:pPr>
+        <w:bidi/>
+        <w:rPr>
+          <w:rFonts w:ascii="IRANSansX Bold" w:hAnsi="IRANSansX Bold" w:cs="IRANSansX Bold" w:hint="cs"/>
+          <w:color w:val="002060"/>
+          <w:sz w:val="36"/>
+          <w:szCs w:val="36"/>
+          <w:rtl/>
+          <w:lang w:bidi="fa-IR"/>
+        </w:rPr>
+      </w:pPr>
+      <w:r>
+        <w:rPr>
+          <w:rFonts w:ascii="IRANSansX Bold" w:hAnsi="IRANSansX Bold" w:cs="IRANSansX Bold" w:hint="cs"/>
+          <w:color w:val="002060"/>
+          <w:sz w:val="36"/>
+          <w:szCs w:val="36"/>
+          <w:rtl/>
+          <w:lang w:bidi="fa-IR"/>
+        </w:rPr>
+        <w:t xml:space="preserve">بخش </w:t>
+      </w:r>
+      <w:r>
+        <w:rPr>
+          <w:rFonts w:ascii="IRANSansX Bold" w:hAnsi="IRANSansX Bold" w:cs="IRANSansX Bold" w:hint="cs"/>
+          <w:color w:val="002060"/>
+          <w:sz w:val="36"/>
+          <w:szCs w:val="36"/>
+          <w:rtl/>
+          <w:lang w:bidi="fa-IR"/>
+        </w:rPr>
+        <w:t>دوم: پیاده‌سازی</w:t>
+      </w:r>
+    </w:p>
+    <w:p>
+      <w:pPr>
+        <w:bidi/>
+        <w:jc w:val="both"/>
+        <w:rPr>
+          <w:rFonts w:ascii="IRANSansX Bold" w:hAnsi="IRANSansX Bold" w:cs="IRANSansX Bold"/>
+          <w:color w:val="002060"/>
+          <w:sz w:val="32"/>
+          <w:szCs w:val="32"/>
+          <w:rtl/>
+          <w:lang w:bidi="fa-IR"/>
+        </w:rPr>
+      </w:pPr>
+      <w:r>
+        <w:rPr>
+          <w:rFonts w:ascii="IRANSansX Bold" w:hAnsi="IRANSansX Bold" w:cs="IRANSansX Bold" w:hint="cs"/>
+          <w:color w:val="002060"/>
+          <w:sz w:val="32"/>
+          <w:szCs w:val="32"/>
+          <w:rtl/>
+          <w:lang w:bidi="fa-IR"/>
+        </w:rPr>
+        <w:t>سوال ۱</w:t>
+      </w:r>
+    </w:p>
+    <w:p>
+      <w:pPr>
+        <w:bidi/>
+        <w:rPr>
+          <w:rtl/>
+          <w:lang w:bidi="fa-IR"/>
+        </w:rPr>
+      </w:pPr>
+      <w:r>
+        <w:rPr>
+          <w:rtl/>
+          <w:lang w:bidi="fa-IR"/>
+        </w:rPr>
+        <w:t>الف</w:t>
+      </w:r>
+      <w:r>
+        <w:rPr>
+          <w:rFonts w:hint="cs"/>
+          <w:rtl/>
+          <w:lang w:bidi="fa-IR"/>
+        </w:rPr>
+        <w:t>)</w:t>
+      </w:r>
+    </w:p>
+    <w:p>
+      <w:pPr>
+        <w:bidi/>
+        <w:jc w:val="center"/>
+        <w:rPr>
+          <w:rFonts w:ascii="IRANSansX Bold" w:hAnsi="IRANSansX Bold" w:cs="IRANSansX Bold"/>
+        </w:rPr>
+      </w:pPr>
+      <w:r>
+        <w:rPr>
+          <w:rFonts w:ascii="IRANSansX Bold" w:hAnsi="IRANSansX Bold" w:cs="IRANSansX Bold"/>
+          <w:rtl/>
+        </w:rPr>
+        <w:lastRenderedPageBreak/>
+        <w:drawing>
+          <wp:inline distT="0" distB="0" distL="0" distR="0" wp14:anchorId="74346D6E" wp14:editId="1D6A7E0F">
+            <wp:extent cx="4038600" cy="2650116"/>
+            <wp:effectExtent l="0" t="0" r="0" b="0"/>
+            <wp:docPr id="6" name="Picture 6"/>
+            <wp:cNvGraphicFramePr>
+              <a:graphicFrameLocks xmlns:a="http://schemas.openxmlformats.org/drawingml/2006/main" noChangeAspect="1"/>
+            </wp:cNvGraphicFramePr>
+            <a:graphic xmlns:a="http://schemas.openxmlformats.org/drawingml/2006/main">
+              <a:graphicData uri="http://schemas.openxmlformats.org/drawingml/2006/picture">
+                <pic:pic xmlns:pic="http://schemas.openxmlformats.org/drawingml/2006/picture">
+                  <pic:nvPicPr>
+                    <pic:cNvPr id="1" name=""/>
+                    <pic:cNvPicPr/>
+                  </pic:nvPicPr>
+                  <pic:blipFill>
+                    <a:blip r:embed="rId13"/>
+                    <a:stretch>
+                      <a:fillRect/>
+                    </a:stretch>
+                  </pic:blipFill>
+                  <pic:spPr>
+                    <a:xfrm>
+                      <a:off x="0" y="0"/>
+                      <a:ext cx="4050380" cy="2657846"/>
+                    </a:xfrm>
+                    <a:prstGeom prst="rect">
+                      <a:avLst/>
+                    </a:prstGeom>
+                  </pic:spPr>
+                </pic:pic>
+              </a:graphicData>
+            </a:graphic>
+          </wp:inline>
+        </w:drawing>
+      </w:r>
+    </w:p>
+    <w:p>
+      <w:pPr>
+        <w:bidi/>
+        <w:jc w:val="lowKashida"/>
+      </w:pPr>
+      <w:r>
+        <w:rPr>
+          <w:rtl/>
+        </w:rPr>
+        <w:t xml:space="preserve">ب) </w:t>
+      </w:r>
+      <w:r>
+        <w:rPr>
+          <w:rFonts w:hint="cs"/>
+          <w:rtl/>
+        </w:rPr>
+        <w:t xml:space="preserve">در برخی از مجموعه‌های داده ممکن است </w:t>
+      </w:r>
+      <w:r>
+        <w:rPr>
+          <w:rFonts w:hint="cs"/>
+          <w:rtl/>
+        </w:rPr>
+        <w:t>ترتیب اولیه داده‌ها با</w:t>
+      </w:r>
+      <w:r>
+        <w:rPr>
+          <w:rFonts w:hint="cs"/>
+          <w:rtl/>
+        </w:rPr>
+        <w:t xml:space="preserve">معنی باشد. مثلا مقدار یکی از ویژگی‌ها به صورت افزایشی مرتب شده </w:t>
+      </w:r>
+      <w:r>
+        <w:rPr>
+          <w:rFonts w:hint="cs"/>
+          <w:rtl/>
+        </w:rPr>
+        <w:t xml:space="preserve">باشد </w:t>
+      </w:r>
+      <w:r>
+        <w:rPr>
+          <w:rFonts w:hint="cs"/>
+          <w:rtl/>
+          <w:lang w:bidi="fa-IR"/>
+        </w:rPr>
+        <w:t>یا داده‌های مربوط به یک کلاس در ابتدا بیاید و داده‌های کلاس دیگر در انتها!</w:t>
+      </w:r>
+      <w:r>
+        <w:rPr>
+          <w:rFonts w:hint="cs"/>
+          <w:rtl/>
+        </w:rPr>
+        <w:t xml:space="preserve"> چنین چیزی می‌تواند مشکلاتی را به وجود بیاورد. مثلا موقع تقسیم داده‌ها به مجموعه آموزشی و تست، چون عمدتا تکه اول داده‌ها برای آموزش و تکه دوم برای تست برداشته می‌شوند،‌ دو مجموعه از همدیگر متفاوت خواهند شد </w:t>
+      </w:r>
+      <w:r>
+        <w:rPr>
+          <w:rFonts w:hint="cs"/>
+          <w:rtl/>
+        </w:rPr>
+        <w:t>و مدل در زمان تست در شرایط جدیدی قرار خواهد گرفت. همچنین در هنگام آموزش هم اگر قرار باشد داده‌ها به صورت دسته‌ای به مدل داده شود بهتر است مجموعه آموزشی شافل شده باشد</w:t>
+      </w:r>
+      <w:r>
+        <w:rPr>
+          <w:rFonts w:hint="cs"/>
+          <w:rtl/>
+        </w:rPr>
+        <w:t xml:space="preserve"> تا هر دسته شرایط نسبتا مشابهی با کل داده‌ها داشته باشد</w:t>
+      </w:r>
+      <w:r>
+        <w:rPr>
+          <w:rFonts w:hint="cs"/>
+          <w:rtl/>
+        </w:rPr>
+        <w:t>.</w:t>
+      </w:r>
+    </w:p>
+    <w:p>
+      <w:pPr>
+        <w:bidi/>
+        <w:jc w:val="lowKashida"/>
+        <w:rPr>
+          <w:rFonts w:hint="cs"/>
+          <w:rtl/>
+          <w:lang w:bidi="fa-IR"/>
+        </w:rPr>
+      </w:pPr>
+      <w:r>
+        <w:rPr>
+          <w:rFonts w:hint="cs"/>
+          <w:rtl/>
+          <w:lang w:bidi="fa-IR"/>
+        </w:rPr>
+        <w:t xml:space="preserve">برای بررسی اینکه آیا نیاز به شافل کردن وجود دارد یا خیر من </w:t>
+      </w:r>
+      <w:r>
+        <w:rPr>
+          <w:rFonts w:hint="cs"/>
+          <w:rtl/>
+          <w:lang w:bidi="fa-IR"/>
+        </w:rPr>
+        <w:t xml:space="preserve">دو </w:t>
+      </w:r>
+      <w:r>
+        <w:rPr>
+          <w:rFonts w:hint="cs"/>
+          <w:rtl/>
+          <w:lang w:bidi="fa-IR"/>
+        </w:rPr>
+        <w:t>آزمایش را انجام داده‌ام. ابتدا بررسی کرده‌ام که آیا مقدار یک ویژگی با افزایش شماره آی</w:t>
+      </w:r>
+      <w:bookmarkStart w:id="0" w:name="_GoBack"/>
+      <w:bookmarkEnd w:id="0"/>
+      <w:r>
+        <w:rPr>
+          <w:rFonts w:hint="cs"/>
+          <w:rtl/>
+          <w:lang w:bidi="fa-IR"/>
+        </w:rPr>
+        <w:t xml:space="preserve">دی دارای الگوی خاصی است یا نه؟ برای دو ویژگی </w:t>
+      </w:r>
+      <w:r>
+        <w:rPr>
+          <w:lang w:bidi="fa-IR"/>
+        </w:rPr>
+        <w:t>x</w:t>
+      </w:r>
+      <w:r>
+        <w:rPr>
+          <w:rFonts w:hint="cs"/>
+          <w:rtl/>
+          <w:lang w:bidi="fa-IR"/>
+        </w:rPr>
+        <w:t xml:space="preserve"> و </w:t>
+      </w:r>
+      <w:r>
+        <w:rPr>
+          <w:lang w:bidi="fa-IR"/>
+        </w:rPr>
+        <w:t>y</w:t>
+      </w:r>
+      <w:r>
+        <w:rPr>
+          <w:rFonts w:hint="cs"/>
+          <w:rtl/>
+          <w:lang w:bidi="fa-IR"/>
+        </w:rPr>
+        <w:t xml:space="preserve"> نمودار‌های زیر حاصل شد که </w:t>
+      </w:r>
+      <w:r>
+        <w:rPr>
+          <w:rFonts w:hint="cs"/>
+          <w:rtl/>
+          <w:lang w:bidi="fa-IR"/>
+        </w:rPr>
+        <w:t>نشان می‌دهد ارتباطی میان آیدی و این دو ویژگی وجود ندارد:</w:t>
+      </w:r>
+    </w:p>
+    <w:p>
+      <w:pPr>
+        <w:bidi/>
+        <w:jc w:val="lowKashida"/>
+        <w:rPr>
+          <w:noProof/>
+        </w:rPr>
+      </w:pPr>
+      <w:r>
+        <w:rPr>
+          <w:noProof/>
+        </w:rPr>
+        <w:lastRenderedPageBreak/>
+        <w:t xml:space="preserve"> </w:t>
+      </w:r>
+      <w:r>
+        <w:rPr>
+          <w:noProof/>
+          <w:rtl/>
+        </w:rPr>
+        <w:drawing>
+          <wp:inline distT="0" distB="0" distL="0" distR="0" wp14:anchorId="6552C0E4" wp14:editId="48D9BF3C">
+            <wp:extent cx="5943600" cy="3866515"/>
+            <wp:effectExtent l="0" t="0" r="0" b="635"/>
+            <wp:docPr id="10" name="Picture 10"/>
+            <wp:cNvGraphicFramePr>
+              <a:graphicFrameLocks xmlns:a="http://schemas.openxmlformats.org/drawingml/2006/main" noChangeAspect="1"/>
+            </wp:cNvGraphicFramePr>
+            <a:graphic xmlns:a="http://schemas.openxmlformats.org/drawingml/2006/main">
+              <a:graphicData uri="http://schemas.openxmlformats.org/drawingml/2006/picture">
+                <pic:pic xmlns:pic="http://schemas.openxmlformats.org/drawingml/2006/picture">
+                  <pic:nvPicPr>
+                    <pic:cNvPr id="1" name=""/>
+                    <pic:cNvPicPr/>
+                  </pic:nvPicPr>
+                  <pic:blipFill>
+                    <a:blip r:embed="rId14"/>
+                    <a:stretch>
+                      <a:fillRect/>
+                    </a:stretch>
+                  </pic:blipFill>
+                  <pic:spPr>
+                    <a:xfrm>
+                      <a:off x="0" y="0"/>
+                      <a:ext cx="5943600" cy="3866515"/>
+                    </a:xfrm>
+                    <a:prstGeom prst="rect">
+                      <a:avLst/>
+                    </a:prstGeom>
+                  </pic:spPr>
+                </pic:pic>
+              </a:graphicData>
+            </a:graphic>
+          </wp:inline>
+        </w:drawing>
+      </w:r>
+    </w:p>
+    <w:p>
+      <w:pPr>
+        <w:bidi/>
+        <w:jc w:val="lowKashida"/>
+        <w:rPr>
+          <w:lang w:bidi="fa-IR"/>
+        </w:rPr>
+      </w:pPr>
+      <w:r>
+        <w:rPr>
+          <w:rFonts w:hint="cs"/>
+          <w:rtl/>
+          <w:lang w:bidi="fa-IR"/>
+        </w:rPr>
+        <w:t>نهایتا بررسی کردم که آیا قسمت‌های مختلف مجموعه‌داده الگویی مشابه هم دارند یا خیر؟ برای این کار مجموعه‌داده را به سه قسمت تقسیم کردم و آن‌ها را ترسیم کردم. به نظر می‌رسد الگوی هر سه قسمت مشابه هم دیگر است و مجموعه‌داده نیازی به شافل شدن ندارد.</w:t>
+      </w:r>
+    </w:p>
+    <w:p>
+      <w:pPr>
+        <w:bidi/>
+        <w:jc w:val="lowKashida"/>
+        <w:rPr>
+          <w:lang w:bidi="fa-IR"/>
+        </w:rPr>
+      </w:pPr>
+      <w:r>
+        <w:rPr>
+          <w:rtl/>
+          <w:lang w:bidi="fa-IR"/>
+        </w:rPr>
+        <w:lastRenderedPageBreak/>
+        <w:drawing>
+          <wp:inline distT="0" distB="0" distL="0" distR="0" wp14:anchorId="27B53409" wp14:editId="37AAB672">
+            <wp:extent cx="5943600" cy="4096385"/>
+            <wp:effectExtent l="0" t="0" r="0" b="0"/>
+            <wp:docPr id="9" name="Picture 9"/>
+            <wp:cNvGraphicFramePr>
+              <a:graphicFrameLocks xmlns:a="http://schemas.openxmlformats.org/drawingml/2006/main" noChangeAspect="1"/>
+            </wp:cNvGraphicFramePr>
+            <a:graphic xmlns:a="http://schemas.openxmlformats.org/drawingml/2006/main">
+              <a:graphicData uri="http://schemas.openxmlformats.org/drawingml/2006/picture">
+                <pic:pic xmlns:pic="http://schemas.openxmlformats.org/drawingml/2006/picture">
+                  <pic:nvPicPr>
+                    <pic:cNvPr id="1" name=""/>
+                    <pic:cNvPicPr/>
+                  </pic:nvPicPr>
+                  <pic:blipFill>
+                    <a:blip r:embed="rId15"/>
+                    <a:stretch>
+                      <a:fillRect/>
+                    </a:stretch>
+                  </pic:blipFill>
+                  <pic:spPr>
+                    <a:xfrm>
+                      <a:off x="0" y="0"/>
+                      <a:ext cx="5943600" cy="4096385"/>
+                    </a:xfrm>
+                    <a:prstGeom prst="rect">
+                      <a:avLst/>
+                    </a:prstGeom>
+                  </pic:spPr>
+                </pic:pic>
+              </a:graphicData>
+            </a:graphic>
+          </wp:inline>
+        </w:drawing>
+      </w:r>
+    </w:p>
     <w:sectPr>
       <w:pgSz w:w="12240" w:h="15840"/>
       <w:pgMar w:top="1440" w:right="1440" w:bottom="1440" w:left="1440" w:header="708" w:footer="708" w:gutter="0"/>
@@ -1918,7 +2418,6 @@
       <w:pPr>
         <w:pStyle w:val="FootnoteText"/>
         <w:rPr>
-          <w:rFonts w:hint="cs"/>
           <w:rtl/>
           <w:lang w:bidi="fa-IR"/>
         </w:rPr>
@@ -1942,7 +2441,6 @@
       <w:pPr>
         <w:pStyle w:val="FootnoteText"/>
         <w:rPr>
-          <w:rFonts w:hint="cs"/>
           <w:rtl/>
           <w:lang w:bidi="fa-IR"/>
         </w:rPr>
@@ -2451,7 +2949,7 @@
   <w:style w:type="paragraph" w:default="1" w:styleId="Normal">
     <w:name w:val="Normal"/>
     <w:qFormat/>
-    <w:rsid w:val="000C72FB"/>
+    <w:rsid w:val="00362FA7"/>
     <w:rPr>
       <w:rFonts w:ascii="IRANSansX" w:eastAsia="IRANSansX" w:hAnsi="IRANSansX" w:cs="IRANSansX"/>
       <w:sz w:val="28"/>
@@ -2922,7 +3420,7 @@
 </file>
 
 <file path=customXml/itemProps1.xml><?xml version="1.0" encoding="utf-8"?>
-<ds:datastoreItem xmlns:ds="http://schemas.openxmlformats.org/officeDocument/2006/customXml" ds:itemID="{FC4F20AC-9D48-40FA-8C75-BF7E5CF88A97}">
+<ds:datastoreItem xmlns:ds="http://schemas.openxmlformats.org/officeDocument/2006/customXml" ds:itemID="{C844A3E9-D5A6-41A9-89BE-0B3BADDFE8F9}">
   <ds:schemaRefs>
     <ds:schemaRef ds:uri="http://schemas.openxmlformats.org/officeDocument/2006/bibliography"/>
   </ds:schemaRefs>

</xml_diff>